<commit_message>
Tweaked todistus to be inline with 2020 regulations
</commit_message>
<xml_diff>
--- a/NikonTurhatPerseilyt/todistus_kopio.docx
+++ b/NikonTurhatPerseilyt/todistus_kopio.docx
@@ -7,30 +7,35 @@
         <w:tabs>
           <w:tab w:val="right" w:pos="8648"/>
         </w:tabs>
-        <w:spacing w:line="480" w:lineRule="auto"/>
+        <w:spacing w:after="0" w:line="240" w:lineRule="auto"/>
         <w:rPr>
           <w:rFonts w:ascii="Arial" w:hAnsi="Arial" w:cs="Arial"/>
           <w:b/>
           <w:bCs/>
+          <w:sz w:val="4"/>
+          <w:szCs w:val="4"/>
         </w:rPr>
       </w:pPr>
       <w:r>
         <w:rPr>
+          <w:rFonts w:ascii="Arial" w:hAnsi="Arial" w:cs="Arial"/>
           <w:noProof/>
+          <w:sz w:val="26"/>
+          <w:szCs w:val="26"/>
         </w:rPr>
         <mc:AlternateContent>
           <mc:Choice Requires="wpg">
             <w:drawing>
-              <wp:anchor distT="0" distB="0" distL="114300" distR="114300" simplePos="0" relativeHeight="251658240" behindDoc="0" locked="0" layoutInCell="1" allowOverlap="1" wp14:anchorId="484AEE7A" wp14:editId="2BFB1054">
+              <wp:anchor distT="0" distB="0" distL="114300" distR="114300" simplePos="0" relativeHeight="251659264" behindDoc="0" locked="0" layoutInCell="1" allowOverlap="1" wp14:anchorId="1458A08C" wp14:editId="4FBCF6A5">
                 <wp:simplePos x="0" y="0"/>
                 <wp:positionH relativeFrom="column">
-                  <wp:posOffset>0</wp:posOffset>
+                  <wp:posOffset>92075</wp:posOffset>
                 </wp:positionH>
                 <wp:positionV relativeFrom="paragraph">
-                  <wp:posOffset>0</wp:posOffset>
+                  <wp:posOffset>501</wp:posOffset>
                 </wp:positionV>
-                <wp:extent cx="502920" cy="563880"/>
-                <wp:effectExtent l="0" t="0" r="11430" b="26670"/>
+                <wp:extent cx="613410" cy="687705"/>
+                <wp:effectExtent l="0" t="0" r="15240" b="17145"/>
                 <wp:wrapSquare wrapText="bothSides"/>
                 <wp:docPr id="2" name="Kuva 1"/>
                 <wp:cNvGraphicFramePr/>
@@ -41,7 +46,7 @@
                       <wpg:grpSpPr>
                         <a:xfrm>
                           <a:off x="0" y="0"/>
-                          <a:ext cx="502920" cy="563880"/>
+                          <a:ext cx="613410" cy="687705"/>
                           <a:chOff x="0" y="0"/>
                           <a:chExt cx="502967" cy="564351"/>
                         </a:xfrm>
@@ -1833,12 +1838,18 @@
                     </wpg:wgp>
                   </a:graphicData>
                 </a:graphic>
+                <wp14:sizeRelH relativeFrom="margin">
+                  <wp14:pctWidth>0</wp14:pctWidth>
+                </wp14:sizeRelH>
+                <wp14:sizeRelV relativeFrom="margin">
+                  <wp14:pctHeight>0</wp14:pctHeight>
+                </wp14:sizeRelV>
               </wp:anchor>
             </w:drawing>
           </mc:Choice>
           <mc:Fallback>
             <w:pict>
-              <v:group w14:anchorId="73679199" id="Kuva 1" o:spid="_x0000_s1026" style="position:absolute;margin-left:0;margin-top:0;width:39.6pt;height:44.4pt;z-index:251658240" coordsize="5029,5643" o:gfxdata="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">
+              <v:group w14:anchorId="707A0B9C" id="Kuva 1" o:spid="_x0000_s1026" style="position:absolute;margin-left:7.25pt;margin-top:.05pt;width:48.3pt;height:54.15pt;z-index:251659264;mso-width-relative:margin;mso-height-relative:margin" coordsize="5029,5643" o:gfxdata="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">
                 <v:shape id="Vapaamuotoinen: Muoto 3" o:spid="_x0000_s1027" style="position:absolute;width:5029;height:5643;flip:y;visibility:visible;mso-wrap-style:square;v-text-anchor:middle" coordsize="502967,564351" o:gfxdata="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" path="m5407,178880v20786,27823,38785,4045,54610,44834c69812,248953,63986,275428,121357,290334v64825,16848,16817,74597,98001,94494c281588,400075,231124,467942,322218,482257v50463,7938,18611,64050,77406,82094l502675,564099r-471,-79965c427457,476763,459437,402544,397118,393623,316392,382055,364756,311693,281639,295791,219485,283883,258907,222719,194603,205821,128366,188407,148821,164087,128302,134211,108509,105380,76058,113659,59763,87361,40910,106867,15049,145362,5407,178880xm43200,521622r122578,l198139,493497r,-37803l146150,455694r,-141506l85891,314188r,141506l43200,455694r,65928xm-12,563923r502967,l502955,218699c502955,113004,390783,,251465,,119525,,-12,114982,-12,218699r,345224xe" filled="f" strokecolor="black [3213]" strokeweight=".106mm">
                   <v:stroke joinstyle="miter"/>
                   <v:path arrowok="t" o:connecttype="custom" o:connectlocs="5407,178880;60017,223714;121357,290334;219358,384828;322218,482257;399624,564351;502675,564099;502204,484134;397118,393623;281639,295791;194603,205821;128302,134211;59763,87361;5407,178880;43200,521622;165778,521622;198139,493497;198139,455694;146150,455694;146150,314188;85891,314188;85891,455694;43200,455694;-12,563923;502955,563923;502955,218699;251465,0;-12,218699" o:connectangles="0,0,0,0,0,0,0,0,0,0,0,0,0,0,0,0,0,0,0,0,0,0,0,0,0,0,0,0"/>
@@ -1887,26 +1898,13 @@
           </mc:Fallback>
         </mc:AlternateContent>
       </w:r>
-      <w:r>
-        <w:rPr>
-          <w:rFonts w:ascii="Arial" w:hAnsi="Arial" w:cs="Arial"/>
-          <w:b/>
-          <w:bCs/>
-        </w:rPr>
-        <w:t>Tampereen kaupunki</w:t>
-      </w:r>
-      <w:r>
-        <w:rPr>
-          <w:rFonts w:ascii="Arial" w:hAnsi="Arial" w:cs="Arial"/>
-          <w:b/>
-          <w:bCs/>
-        </w:rPr>
-        <w:tab/>
-        <w:t>LUKUVUOSITODISTUS</w:t>
-      </w:r>
     </w:p>
     <w:p>
       <w:pPr>
+        <w:tabs>
+          <w:tab w:val="right" w:pos="8648"/>
+        </w:tabs>
+        <w:spacing w:line="480" w:lineRule="auto"/>
         <w:rPr>
           <w:rFonts w:ascii="Arial" w:hAnsi="Arial" w:cs="Arial"/>
           <w:b/>
@@ -1918,24 +1916,58 @@
           <w:rFonts w:ascii="Arial" w:hAnsi="Arial" w:cs="Arial"/>
           <w:b/>
           <w:bCs/>
-        </w:rPr>
-        <w:t>HATANPÄÄN KOULU</w:t>
+          <w:sz w:val="26"/>
+          <w:szCs w:val="26"/>
+        </w:rPr>
+        <w:t>Tampereen kaupunki</w:t>
       </w:r>
     </w:p>
     <w:p>
       <w:pPr>
+        <w:tabs>
+          <w:tab w:val="right" w:pos="8648"/>
+        </w:tabs>
+        <w:spacing w:after="0" w:line="240" w:lineRule="auto"/>
         <w:rPr>
           <w:rFonts w:ascii="Arial" w:hAnsi="Arial" w:cs="Arial"/>
           <w:b/>
           <w:bCs/>
+          <w:sz w:val="26"/>
+          <w:szCs w:val="26"/>
+        </w:rPr>
+      </w:pPr>
+      <w:r>
+        <w:rPr>
+          <w:rFonts w:ascii="Arial" w:hAnsi="Arial" w:cs="Arial"/>
+          <w:b/>
+          <w:bCs/>
+          <w:sz w:val="26"/>
+          <w:szCs w:val="26"/>
+        </w:rPr>
+        <w:t>HATANPÄÄN KOULU</w:t>
+      </w:r>
+    </w:p>
+    <w:p>
+      <w:pPr>
+        <w:tabs>
+          <w:tab w:val="right" w:pos="8648"/>
+        </w:tabs>
+        <w:spacing w:after="0" w:line="240" w:lineRule="auto"/>
+        <w:rPr>
+          <w:rFonts w:ascii="Arial" w:hAnsi="Arial" w:cs="Arial"/>
+          <w:b/>
+          <w:bCs/>
+          <w:sz w:val="34"/>
+          <w:szCs w:val="34"/>
         </w:rPr>
       </w:pPr>
     </w:p>
     <w:p>
       <w:pPr>
         <w:tabs>
-          <w:tab w:val="right" w:pos="9638"/>
+          <w:tab w:val="right" w:pos="10318"/>
         </w:tabs>
+        <w:spacing w:line="240" w:lineRule="auto"/>
         <w:rPr>
           <w:rFonts w:ascii="Arial" w:hAnsi="Arial" w:cs="Arial"/>
           <w:b/>
@@ -1948,33 +1980,33 @@
           <w:b/>
           <w:bCs/>
         </w:rPr>
-        <w:t>[ALIGN</w:t>
-      </w:r>
+        <w:t xml:space="preserve">[ALIGN </w:t>
+      </w:r>
+      <w:proofErr w:type="spellStart"/>
       <w:r>
         <w:rPr>
           <w:rFonts w:ascii="Arial" w:hAnsi="Arial" w:cs="Arial"/>
           <w:b/>
           <w:bCs/>
         </w:rPr>
-        <w:t xml:space="preserve"> </w:t>
-      </w:r>
-      <w:proofErr w:type="spellStart"/>
+        <w:t>Surname</w:t>
+      </w:r>
+      <w:proofErr w:type="spellEnd"/>
       <w:r>
         <w:rPr>
           <w:rFonts w:ascii="Arial" w:hAnsi="Arial" w:cs="Arial"/>
           <w:b/>
           <w:bCs/>
         </w:rPr>
-        <w:t>Surname</w:t>
-      </w:r>
-      <w:proofErr w:type="spellEnd"/>
+        <w:t>]</w:t>
+      </w:r>
       <w:r>
         <w:rPr>
           <w:rFonts w:ascii="Arial" w:hAnsi="Arial" w:cs="Arial"/>
           <w:b/>
           <w:bCs/>
         </w:rPr>
-        <w:t>]</w:t>
+        <w:t xml:space="preserve"> </w:t>
       </w:r>
       <w:r>
         <w:rPr>
@@ -1982,7 +2014,7 @@
           <w:b/>
           <w:bCs/>
         </w:rPr>
-        <w:t xml:space="preserve">, [ALIGN </w:t>
+        <w:t xml:space="preserve">[ALIGN </w:t>
       </w:r>
       <w:proofErr w:type="spellStart"/>
       <w:r>
@@ -2009,18 +2041,136 @@
           <w:bCs/>
         </w:rPr>
         <w:tab/>
-        <w:t>9. vuosiluokka</w:t>
-      </w:r>
+        <w:t>9. Vuosiluokka</w:t>
+      </w:r>
+    </w:p>
+    <w:p>
+      <w:pPr>
+        <w:rPr>
+          <w:rFonts w:ascii="Arial" w:hAnsi="Arial" w:cs="Arial"/>
+          <w:b/>
+          <w:bCs/>
+        </w:rPr>
+      </w:pPr>
+      <w:r>
+        <w:rPr>
+          <w:rFonts w:ascii="Arial" w:hAnsi="Arial" w:cs="Arial"/>
+          <w:b/>
+          <w:bCs/>
+        </w:rPr>
+        <w:t>[ALIGN Day</w:t>
+      </w:r>
+      <w:proofErr w:type="gramStart"/>
+      <w:r>
+        <w:rPr>
+          <w:rFonts w:ascii="Arial" w:hAnsi="Arial" w:cs="Arial"/>
+          <w:b/>
+          <w:bCs/>
+        </w:rPr>
+        <w:t>]</w:t>
+      </w:r>
+      <w:r>
+        <w:rPr>
+          <w:rFonts w:ascii="Arial" w:hAnsi="Arial" w:cs="Arial"/>
+          <w:b/>
+          <w:bCs/>
+        </w:rPr>
+        <w:t>.</w:t>
+      </w:r>
+      <w:r>
+        <w:rPr>
+          <w:rFonts w:ascii="Arial" w:hAnsi="Arial" w:cs="Arial"/>
+          <w:b/>
+          <w:bCs/>
+        </w:rPr>
+        <w:t>[</w:t>
+      </w:r>
+      <w:proofErr w:type="gramEnd"/>
+      <w:r>
+        <w:rPr>
+          <w:rFonts w:ascii="Arial" w:hAnsi="Arial" w:cs="Arial"/>
+          <w:b/>
+          <w:bCs/>
+        </w:rPr>
+        <w:t xml:space="preserve">ALIGN </w:t>
+      </w:r>
+      <w:proofErr w:type="spellStart"/>
+      <w:r>
+        <w:rPr>
+          <w:rFonts w:ascii="Arial" w:hAnsi="Arial" w:cs="Arial"/>
+          <w:b/>
+          <w:bCs/>
+        </w:rPr>
+        <w:t>Month</w:t>
+      </w:r>
+      <w:proofErr w:type="spellEnd"/>
+      <w:r>
+        <w:rPr>
+          <w:rFonts w:ascii="Arial" w:hAnsi="Arial" w:cs="Arial"/>
+          <w:b/>
+          <w:bCs/>
+        </w:rPr>
+        <w:t>]</w:t>
+      </w:r>
+      <w:r>
+        <w:rPr>
+          <w:rFonts w:ascii="Arial" w:hAnsi="Arial" w:cs="Arial"/>
+          <w:b/>
+          <w:bCs/>
+        </w:rPr>
+        <w:t>.</w:t>
+      </w:r>
+      <w:r>
+        <w:rPr>
+          <w:rFonts w:ascii="Arial" w:hAnsi="Arial" w:cs="Arial"/>
+          <w:b/>
+          <w:bCs/>
+        </w:rPr>
+        <w:t xml:space="preserve">[ALIGN </w:t>
+      </w:r>
+      <w:proofErr w:type="spellStart"/>
+      <w:r>
+        <w:rPr>
+          <w:rFonts w:ascii="Arial" w:hAnsi="Arial" w:cs="Arial"/>
+          <w:b/>
+          <w:bCs/>
+        </w:rPr>
+        <w:t>Year</w:t>
+      </w:r>
+      <w:proofErr w:type="spellEnd"/>
+      <w:r>
+        <w:rPr>
+          <w:rFonts w:ascii="Arial" w:hAnsi="Arial" w:cs="Arial"/>
+          <w:b/>
+          <w:bCs/>
+        </w:rPr>
+        <w:t>]</w:t>
+      </w:r>
+    </w:p>
+    <w:p>
+      <w:pPr>
+        <w:rPr>
+          <w:rFonts w:ascii="Arial" w:hAnsi="Arial" w:cs="Arial"/>
+          <w:b/>
+          <w:bCs/>
+          <w:sz w:val="14"/>
+          <w:szCs w:val="14"/>
+        </w:rPr>
+      </w:pPr>
     </w:p>
     <w:p>
       <w:pPr>
         <w:tabs>
-          <w:tab w:val="left" w:pos="8127"/>
+          <w:tab w:val="left" w:pos="4111"/>
+          <w:tab w:val="left" w:pos="7938"/>
         </w:tabs>
+        <w:spacing w:line="276" w:lineRule="auto"/>
         <w:rPr>
           <w:rFonts w:ascii="Arial" w:hAnsi="Arial" w:cs="Arial"/>
           <w:b/>
           <w:bCs/>
+          <w:sz w:val="18"/>
+          <w:szCs w:val="18"/>
         </w:rPr>
       </w:pPr>
       <w:r>
@@ -2028,405 +2178,915 @@
           <w:rFonts w:ascii="Arial" w:hAnsi="Arial" w:cs="Arial"/>
           <w:b/>
           <w:bCs/>
-        </w:rPr>
-        <w:t>[ALIGN Day</w:t>
-      </w:r>
-      <w:proofErr w:type="gramStart"/>
+          <w:sz w:val="18"/>
+          <w:szCs w:val="18"/>
+        </w:rPr>
+        <w:t>Oppilaan opinto-ohjelma</w:t>
+      </w:r>
+      <w:r>
+        <w:rPr>
+          <w:rFonts w:ascii="Arial" w:hAnsi="Arial" w:cs="Arial"/>
+          <w:sz w:val="18"/>
+          <w:szCs w:val="18"/>
+        </w:rPr>
+        <w:tab/>
+      </w:r>
       <w:r>
         <w:rPr>
           <w:rFonts w:ascii="Arial" w:hAnsi="Arial" w:cs="Arial"/>
           <w:b/>
           <w:bCs/>
-        </w:rPr>
-        <w:t>].[</w:t>
-      </w:r>
-      <w:proofErr w:type="gramEnd"/>
+          <w:sz w:val="18"/>
+          <w:szCs w:val="18"/>
+        </w:rPr>
+        <w:t>Laajuus</w:t>
+      </w:r>
+      <w:r>
+        <w:rPr>
+          <w:rFonts w:ascii="Arial" w:hAnsi="Arial" w:cs="Arial"/>
+          <w:sz w:val="18"/>
+          <w:szCs w:val="18"/>
+        </w:rPr>
+        <w:tab/>
+      </w:r>
       <w:r>
         <w:rPr>
           <w:rFonts w:ascii="Arial" w:hAnsi="Arial" w:cs="Arial"/>
           <w:b/>
           <w:bCs/>
-        </w:rPr>
-        <w:t xml:space="preserve">ALIGN </w:t>
-      </w:r>
-      <w:proofErr w:type="spellStart"/>
-      <w:r>
-        <w:rPr>
-          <w:rFonts w:ascii="Arial" w:hAnsi="Arial" w:cs="Arial"/>
-          <w:b/>
-          <w:bCs/>
-        </w:rPr>
-        <w:t>Month</w:t>
-      </w:r>
-      <w:proofErr w:type="spellEnd"/>
-      <w:r>
-        <w:rPr>
-          <w:rFonts w:ascii="Arial" w:hAnsi="Arial" w:cs="Arial"/>
-          <w:b/>
-          <w:bCs/>
-        </w:rPr>
-        <w:t xml:space="preserve">].[ALIGN </w:t>
-      </w:r>
-      <w:proofErr w:type="spellStart"/>
-      <w:r>
-        <w:rPr>
-          <w:rFonts w:ascii="Arial" w:hAnsi="Arial" w:cs="Arial"/>
-          <w:b/>
-          <w:bCs/>
-        </w:rPr>
-        <w:t>Year</w:t>
-      </w:r>
-      <w:proofErr w:type="spellEnd"/>
-      <w:r>
-        <w:rPr>
-          <w:rFonts w:ascii="Arial" w:hAnsi="Arial" w:cs="Arial"/>
-          <w:b/>
-          <w:bCs/>
-        </w:rPr>
-        <w:t>]</w:t>
+          <w:sz w:val="18"/>
+          <w:szCs w:val="18"/>
+        </w:rPr>
+        <w:t>Arvio</w:t>
       </w:r>
     </w:p>
     <w:p>
       <w:pPr>
         <w:tabs>
-          <w:tab w:val="left" w:pos="8134"/>
+          <w:tab w:val="left" w:pos="4111"/>
+          <w:tab w:val="left" w:pos="7938"/>
         </w:tabs>
-        <w:rPr>
-          <w:rFonts w:ascii="Arial" w:hAnsi="Arial" w:cs="Arial"/>
-          <w:b/>
-          <w:bCs/>
+        <w:spacing w:after="0" w:line="360" w:lineRule="auto"/>
+        <w:rPr>
+          <w:rFonts w:ascii="Arial" w:hAnsi="Arial" w:cs="Arial"/>
+          <w:sz w:val="20"/>
+          <w:szCs w:val="20"/>
         </w:rPr>
       </w:pPr>
       <w:r>
         <w:rPr>
           <w:rFonts w:ascii="Arial" w:hAnsi="Arial" w:cs="Arial"/>
-          <w:b/>
-          <w:bCs/>
+          <w:sz w:val="20"/>
+          <w:szCs w:val="20"/>
+        </w:rPr>
+        <w:t xml:space="preserve"> Käyttäytyminen</w:t>
+      </w:r>
+      <w:r>
+        <w:rPr>
+          <w:rFonts w:ascii="Arial" w:hAnsi="Arial" w:cs="Arial"/>
+          <w:sz w:val="20"/>
+          <w:szCs w:val="20"/>
         </w:rPr>
         <w:tab/>
-        <w:t>Arvosana</w:t>
+      </w:r>
+      <w:r>
+        <w:rPr>
+          <w:rFonts w:ascii="Arial" w:hAnsi="Arial" w:cs="Arial"/>
+          <w:sz w:val="20"/>
+          <w:szCs w:val="20"/>
+        </w:rPr>
+        <w:tab/>
+        <w:t xml:space="preserve"> [ALIGN]</w:t>
       </w:r>
     </w:p>
     <w:p>
       <w:pPr>
         <w:tabs>
-          <w:tab w:val="left" w:pos="8134"/>
+          <w:tab w:val="left" w:pos="4111"/>
+          <w:tab w:val="left" w:pos="7938"/>
         </w:tabs>
-        <w:rPr>
-          <w:rFonts w:ascii="Arial" w:hAnsi="Arial" w:cs="Arial"/>
+        <w:spacing w:after="0" w:line="240" w:lineRule="auto"/>
+        <w:rPr>
+          <w:rFonts w:ascii="Arial" w:hAnsi="Arial" w:cs="Arial"/>
+          <w:sz w:val="20"/>
+          <w:szCs w:val="20"/>
         </w:rPr>
       </w:pPr>
       <w:r>
         <w:rPr>
           <w:rFonts w:ascii="Arial" w:hAnsi="Arial" w:cs="Arial"/>
-        </w:rPr>
-        <w:t>Käyttäytyminen</w:t>
-      </w:r>
-      <w:r>
-        <w:rPr>
-          <w:rFonts w:ascii="Arial" w:hAnsi="Arial" w:cs="Arial"/>
-        </w:rPr>
-        <w:tab/>
-        <w:t>[ALIGN]</w:t>
+          <w:sz w:val="20"/>
+          <w:szCs w:val="20"/>
+        </w:rPr>
+        <w:t xml:space="preserve"> Äidinkieli ja kirjallisuus</w:t>
       </w:r>
     </w:p>
     <w:p>
       <w:pPr>
         <w:tabs>
-          <w:tab w:val="left" w:pos="8134"/>
+          <w:tab w:val="left" w:pos="4111"/>
+          <w:tab w:val="left" w:pos="7938"/>
         </w:tabs>
-        <w:rPr>
-          <w:rFonts w:ascii="Arial" w:hAnsi="Arial" w:cs="Arial"/>
+        <w:spacing w:after="0" w:line="360" w:lineRule="auto"/>
+        <w:rPr>
+          <w:rFonts w:ascii="Arial" w:hAnsi="Arial" w:cs="Arial"/>
+          <w:sz w:val="20"/>
+          <w:szCs w:val="20"/>
         </w:rPr>
       </w:pPr>
       <w:r>
         <w:rPr>
           <w:rFonts w:ascii="Arial" w:hAnsi="Arial" w:cs="Arial"/>
-          <w:b/>
-          <w:bCs/>
-        </w:rPr>
-        <w:t>Yhteiset ja niihin liittyvät valinnaiset oppiaineet</w:t>
+          <w:sz w:val="20"/>
+          <w:szCs w:val="20"/>
+        </w:rPr>
+        <w:t xml:space="preserve">         Suomen kieli ja kirjallisuus</w:t>
+      </w:r>
+      <w:r>
+        <w:rPr>
+          <w:rFonts w:ascii="Arial" w:hAnsi="Arial" w:cs="Arial"/>
+          <w:sz w:val="20"/>
+          <w:szCs w:val="20"/>
+        </w:rPr>
+        <w:tab/>
+        <w:t xml:space="preserve"> 1,5 </w:t>
+      </w:r>
+      <w:proofErr w:type="spellStart"/>
+      <w:r>
+        <w:rPr>
+          <w:rFonts w:ascii="Arial" w:hAnsi="Arial" w:cs="Arial"/>
+          <w:sz w:val="20"/>
+          <w:szCs w:val="20"/>
+        </w:rPr>
+        <w:t>vvt</w:t>
+      </w:r>
+      <w:proofErr w:type="spellEnd"/>
+      <w:r>
+        <w:rPr>
+          <w:rFonts w:ascii="Arial" w:hAnsi="Arial" w:cs="Arial"/>
+          <w:sz w:val="20"/>
+          <w:szCs w:val="20"/>
+        </w:rPr>
+        <w:tab/>
+        <w:t xml:space="preserve"> [ALIGN]</w:t>
       </w:r>
     </w:p>
     <w:p>
       <w:pPr>
         <w:tabs>
-          <w:tab w:val="left" w:pos="8134"/>
+          <w:tab w:val="left" w:pos="4111"/>
+          <w:tab w:val="left" w:pos="7938"/>
         </w:tabs>
-        <w:rPr>
-          <w:rFonts w:ascii="Arial" w:hAnsi="Arial" w:cs="Arial"/>
+        <w:spacing w:after="0" w:line="240" w:lineRule="auto"/>
+        <w:rPr>
+          <w:rFonts w:ascii="Arial" w:hAnsi="Arial" w:cs="Arial"/>
+          <w:sz w:val="20"/>
+          <w:szCs w:val="20"/>
         </w:rPr>
       </w:pPr>
       <w:r>
         <w:rPr>
           <w:rFonts w:ascii="Arial" w:hAnsi="Arial" w:cs="Arial"/>
-        </w:rPr>
-        <w:t>Äidinkieli ja kirjallisuus, suomen kieli ja kirjallisuus</w:t>
-      </w:r>
-      <w:r>
-        <w:rPr>
-          <w:rFonts w:ascii="Arial" w:hAnsi="Arial" w:cs="Arial"/>
-        </w:rPr>
-        <w:tab/>
-      </w:r>
-      <w:r>
-        <w:rPr>
-          <w:rFonts w:ascii="Arial" w:hAnsi="Arial" w:cs="Arial"/>
-        </w:rPr>
-        <w:t>[ALIGN]</w:t>
+          <w:sz w:val="20"/>
+          <w:szCs w:val="20"/>
+        </w:rPr>
+        <w:t>Toinen kotimainen kieli</w:t>
       </w:r>
     </w:p>
     <w:p>
       <w:pPr>
         <w:tabs>
-          <w:tab w:val="left" w:pos="8134"/>
+          <w:tab w:val="left" w:pos="4111"/>
+          <w:tab w:val="left" w:pos="7938"/>
         </w:tabs>
-        <w:rPr>
-          <w:rFonts w:ascii="Arial" w:hAnsi="Arial" w:cs="Arial"/>
+        <w:spacing w:after="0" w:line="360" w:lineRule="auto"/>
+        <w:rPr>
+          <w:rFonts w:ascii="Arial" w:hAnsi="Arial" w:cs="Arial"/>
+          <w:sz w:val="20"/>
+          <w:szCs w:val="20"/>
         </w:rPr>
       </w:pPr>
       <w:r>
         <w:rPr>
           <w:rFonts w:ascii="Arial" w:hAnsi="Arial" w:cs="Arial"/>
-        </w:rPr>
-        <w:t>A-kieli, englanti</w:t>
+          <w:sz w:val="20"/>
+          <w:szCs w:val="20"/>
+        </w:rPr>
+        <w:t xml:space="preserve">         </w:t>
+      </w:r>
+      <w:r>
+        <w:rPr>
+          <w:rFonts w:ascii="Arial" w:hAnsi="Arial" w:cs="Arial"/>
+          <w:sz w:val="20"/>
+          <w:szCs w:val="20"/>
+        </w:rPr>
+        <w:t>Ruotsin kieli, B1</w:t>
+      </w:r>
+      <w:r>
+        <w:rPr>
+          <w:rFonts w:ascii="Arial" w:hAnsi="Arial" w:cs="Arial"/>
+          <w:sz w:val="20"/>
+          <w:szCs w:val="20"/>
+        </w:rPr>
+        <w:tab/>
+        <w:t xml:space="preserve"> </w:t>
+      </w:r>
+      <w:r>
+        <w:rPr>
+          <w:rFonts w:ascii="Arial" w:hAnsi="Arial" w:cs="Arial"/>
+          <w:sz w:val="20"/>
+          <w:szCs w:val="20"/>
+        </w:rPr>
+        <w:t>0</w:t>
+      </w:r>
+      <w:r>
+        <w:rPr>
+          <w:rFonts w:ascii="Arial" w:hAnsi="Arial" w:cs="Arial"/>
+          <w:sz w:val="20"/>
+          <w:szCs w:val="20"/>
+        </w:rPr>
+        <w:t xml:space="preserve">,5 </w:t>
+      </w:r>
+      <w:proofErr w:type="spellStart"/>
+      <w:r>
+        <w:rPr>
+          <w:rFonts w:ascii="Arial" w:hAnsi="Arial" w:cs="Arial"/>
+          <w:sz w:val="20"/>
+          <w:szCs w:val="20"/>
+        </w:rPr>
+        <w:t>vvt</w:t>
+      </w:r>
+      <w:proofErr w:type="spellEnd"/>
+      <w:r>
+        <w:rPr>
+          <w:rFonts w:ascii="Arial" w:hAnsi="Arial" w:cs="Arial"/>
+          <w:sz w:val="20"/>
+          <w:szCs w:val="20"/>
+        </w:rPr>
+        <w:tab/>
+        <w:t xml:space="preserve"> [ALIGN]</w:t>
       </w:r>
     </w:p>
     <w:p>
       <w:pPr>
         <w:tabs>
-          <w:tab w:val="left" w:pos="8134"/>
+          <w:tab w:val="left" w:pos="4111"/>
+          <w:tab w:val="left" w:pos="7938"/>
         </w:tabs>
-        <w:rPr>
-          <w:rFonts w:ascii="Arial" w:hAnsi="Arial" w:cs="Arial"/>
+        <w:spacing w:after="0" w:line="240" w:lineRule="auto"/>
+        <w:rPr>
+          <w:rFonts w:ascii="Arial" w:hAnsi="Arial" w:cs="Arial"/>
+          <w:sz w:val="20"/>
+          <w:szCs w:val="20"/>
         </w:rPr>
       </w:pPr>
       <w:r>
         <w:rPr>
           <w:rFonts w:ascii="Arial" w:hAnsi="Arial" w:cs="Arial"/>
-        </w:rPr>
-        <w:t>B-kieli, ruotsi</w:t>
-      </w:r>
-      <w:r>
-        <w:rPr>
-          <w:rFonts w:ascii="Arial" w:hAnsi="Arial" w:cs="Arial"/>
-        </w:rPr>
-        <w:tab/>
-      </w:r>
-      <w:r>
-        <w:rPr>
-          <w:rFonts w:ascii="Arial" w:hAnsi="Arial" w:cs="Arial"/>
-        </w:rPr>
-        <w:t>[ALIGN]</w:t>
+          <w:sz w:val="20"/>
+          <w:szCs w:val="20"/>
+        </w:rPr>
+        <w:t>Vieras kieli</w:t>
       </w:r>
     </w:p>
     <w:p>
       <w:pPr>
         <w:tabs>
-          <w:tab w:val="left" w:pos="8134"/>
+          <w:tab w:val="left" w:pos="4111"/>
+          <w:tab w:val="left" w:pos="7938"/>
         </w:tabs>
-        <w:rPr>
-          <w:rFonts w:ascii="Arial" w:hAnsi="Arial" w:cs="Arial"/>
+        <w:spacing w:after="0" w:line="360" w:lineRule="auto"/>
+        <w:rPr>
+          <w:rFonts w:ascii="Arial" w:hAnsi="Arial" w:cs="Arial"/>
+          <w:sz w:val="20"/>
+          <w:szCs w:val="20"/>
         </w:rPr>
       </w:pPr>
       <w:r>
         <w:rPr>
           <w:rFonts w:ascii="Arial" w:hAnsi="Arial" w:cs="Arial"/>
-        </w:rPr>
-        <w:t>Matematiikka</w:t>
-      </w:r>
-      <w:r>
-        <w:rPr>
-          <w:rFonts w:ascii="Arial" w:hAnsi="Arial" w:cs="Arial"/>
+          <w:sz w:val="20"/>
+          <w:szCs w:val="20"/>
+        </w:rPr>
+        <w:t xml:space="preserve">         </w:t>
+      </w:r>
+      <w:r>
+        <w:rPr>
+          <w:rFonts w:ascii="Arial" w:hAnsi="Arial" w:cs="Arial"/>
+          <w:sz w:val="20"/>
+          <w:szCs w:val="20"/>
+        </w:rPr>
+        <w:t>Englanti</w:t>
+      </w:r>
+      <w:r>
+        <w:rPr>
+          <w:rFonts w:ascii="Arial" w:hAnsi="Arial" w:cs="Arial"/>
+          <w:sz w:val="20"/>
+          <w:szCs w:val="20"/>
+        </w:rPr>
+        <w:t xml:space="preserve">, </w:t>
+      </w:r>
+      <w:r>
+        <w:rPr>
+          <w:rFonts w:ascii="Arial" w:hAnsi="Arial" w:cs="Arial"/>
+          <w:sz w:val="20"/>
+          <w:szCs w:val="20"/>
+        </w:rPr>
+        <w:t>A</w:t>
+      </w:r>
+      <w:r>
+        <w:rPr>
+          <w:rFonts w:ascii="Arial" w:hAnsi="Arial" w:cs="Arial"/>
+          <w:sz w:val="20"/>
+          <w:szCs w:val="20"/>
+        </w:rPr>
+        <w:t>1</w:t>
+      </w:r>
+      <w:r>
+        <w:rPr>
+          <w:rFonts w:ascii="Arial" w:hAnsi="Arial" w:cs="Arial"/>
+          <w:sz w:val="20"/>
+          <w:szCs w:val="20"/>
         </w:rPr>
         <w:tab/>
-      </w:r>
-      <w:r>
-        <w:rPr>
-          <w:rFonts w:ascii="Arial" w:hAnsi="Arial" w:cs="Arial"/>
-        </w:rPr>
-        <w:t>[ALIGN]</w:t>
+        <w:t xml:space="preserve"> 0,5 </w:t>
+      </w:r>
+      <w:proofErr w:type="spellStart"/>
+      <w:r>
+        <w:rPr>
+          <w:rFonts w:ascii="Arial" w:hAnsi="Arial" w:cs="Arial"/>
+          <w:sz w:val="20"/>
+          <w:szCs w:val="20"/>
+        </w:rPr>
+        <w:t>vvt</w:t>
+      </w:r>
+      <w:proofErr w:type="spellEnd"/>
+      <w:r>
+        <w:rPr>
+          <w:rFonts w:ascii="Arial" w:hAnsi="Arial" w:cs="Arial"/>
+          <w:sz w:val="20"/>
+          <w:szCs w:val="20"/>
+        </w:rPr>
+        <w:tab/>
+        <w:t xml:space="preserve"> [ALIGN]</w:t>
       </w:r>
     </w:p>
     <w:p>
       <w:pPr>
         <w:tabs>
-          <w:tab w:val="left" w:pos="8134"/>
+          <w:tab w:val="left" w:pos="4111"/>
+          <w:tab w:val="left" w:pos="7938"/>
         </w:tabs>
-        <w:rPr>
-          <w:rFonts w:ascii="Arial" w:hAnsi="Arial" w:cs="Arial"/>
+        <w:spacing w:after="0" w:line="360" w:lineRule="auto"/>
+        <w:rPr>
+          <w:rFonts w:ascii="Arial" w:hAnsi="Arial" w:cs="Arial"/>
+          <w:sz w:val="20"/>
+          <w:szCs w:val="20"/>
         </w:rPr>
       </w:pPr>
       <w:r>
         <w:rPr>
           <w:rFonts w:ascii="Arial" w:hAnsi="Arial" w:cs="Arial"/>
-        </w:rPr>
-        <w:t>Biologia</w:t>
-      </w:r>
-      <w:r>
-        <w:rPr>
-          <w:rFonts w:ascii="Arial" w:hAnsi="Arial" w:cs="Arial"/>
+          <w:sz w:val="20"/>
+          <w:szCs w:val="20"/>
+        </w:rPr>
+        <w:t>Matematiikka</w:t>
+      </w:r>
+      <w:r>
+        <w:rPr>
+          <w:rFonts w:ascii="Arial" w:hAnsi="Arial" w:cs="Arial"/>
+          <w:sz w:val="20"/>
+          <w:szCs w:val="20"/>
         </w:rPr>
         <w:tab/>
-      </w:r>
-      <w:r>
-        <w:rPr>
-          <w:rFonts w:ascii="Arial" w:hAnsi="Arial" w:cs="Arial"/>
-        </w:rPr>
-        <w:t>[ALIGN]</w:t>
+        <w:t xml:space="preserve"> 2 </w:t>
+      </w:r>
+      <w:proofErr w:type="spellStart"/>
+      <w:r>
+        <w:rPr>
+          <w:rFonts w:ascii="Arial" w:hAnsi="Arial" w:cs="Arial"/>
+          <w:sz w:val="20"/>
+          <w:szCs w:val="20"/>
+        </w:rPr>
+        <w:t>vvt</w:t>
+      </w:r>
+      <w:proofErr w:type="spellEnd"/>
+      <w:r>
+        <w:rPr>
+          <w:rFonts w:ascii="Arial" w:hAnsi="Arial" w:cs="Arial"/>
+          <w:sz w:val="20"/>
+          <w:szCs w:val="20"/>
+        </w:rPr>
+        <w:tab/>
+        <w:t xml:space="preserve"> [ALIGN]</w:t>
       </w:r>
     </w:p>
     <w:p>
       <w:pPr>
         <w:tabs>
-          <w:tab w:val="left" w:pos="8134"/>
+          <w:tab w:val="left" w:pos="4111"/>
+          <w:tab w:val="left" w:pos="7938"/>
         </w:tabs>
-        <w:rPr>
-          <w:rFonts w:ascii="Arial" w:hAnsi="Arial" w:cs="Arial"/>
+        <w:spacing w:after="0" w:line="360" w:lineRule="auto"/>
+        <w:rPr>
+          <w:rFonts w:ascii="Arial" w:hAnsi="Arial" w:cs="Arial"/>
+          <w:sz w:val="20"/>
+          <w:szCs w:val="20"/>
         </w:rPr>
       </w:pPr>
       <w:r>
         <w:rPr>
           <w:rFonts w:ascii="Arial" w:hAnsi="Arial" w:cs="Arial"/>
-        </w:rPr>
-        <w:t>Maantieto</w:t>
-      </w:r>
-      <w:r>
-        <w:rPr>
-          <w:rFonts w:ascii="Arial" w:hAnsi="Arial" w:cs="Arial"/>
+          <w:sz w:val="20"/>
+          <w:szCs w:val="20"/>
+        </w:rPr>
+        <w:t>Biologia</w:t>
+      </w:r>
+      <w:r>
+        <w:rPr>
+          <w:rFonts w:ascii="Arial" w:hAnsi="Arial" w:cs="Arial"/>
+          <w:sz w:val="20"/>
+          <w:szCs w:val="20"/>
         </w:rPr>
         <w:tab/>
-      </w:r>
-      <w:r>
-        <w:rPr>
-          <w:rFonts w:ascii="Arial" w:hAnsi="Arial" w:cs="Arial"/>
-        </w:rPr>
-        <w:t>[ALIGN]</w:t>
+        <w:t xml:space="preserve"> </w:t>
+      </w:r>
+      <w:r>
+        <w:rPr>
+          <w:rFonts w:ascii="Arial" w:hAnsi="Arial" w:cs="Arial"/>
+          <w:sz w:val="20"/>
+          <w:szCs w:val="20"/>
+        </w:rPr>
+        <w:t>1,5</w:t>
+      </w:r>
+      <w:r>
+        <w:rPr>
+          <w:rFonts w:ascii="Arial" w:hAnsi="Arial" w:cs="Arial"/>
+          <w:sz w:val="20"/>
+          <w:szCs w:val="20"/>
+        </w:rPr>
+        <w:t xml:space="preserve"> </w:t>
+      </w:r>
+      <w:proofErr w:type="spellStart"/>
+      <w:r>
+        <w:rPr>
+          <w:rFonts w:ascii="Arial" w:hAnsi="Arial" w:cs="Arial"/>
+          <w:sz w:val="20"/>
+          <w:szCs w:val="20"/>
+        </w:rPr>
+        <w:t>vvt</w:t>
+      </w:r>
+      <w:proofErr w:type="spellEnd"/>
+      <w:r>
+        <w:rPr>
+          <w:rFonts w:ascii="Arial" w:hAnsi="Arial" w:cs="Arial"/>
+          <w:sz w:val="20"/>
+          <w:szCs w:val="20"/>
+        </w:rPr>
+        <w:tab/>
+        <w:t xml:space="preserve"> [ALIGN]</w:t>
       </w:r>
     </w:p>
     <w:p>
       <w:pPr>
         <w:tabs>
-          <w:tab w:val="left" w:pos="8134"/>
+          <w:tab w:val="left" w:pos="4111"/>
+          <w:tab w:val="left" w:pos="7938"/>
         </w:tabs>
-        <w:rPr>
-          <w:rFonts w:ascii="Arial" w:hAnsi="Arial" w:cs="Arial"/>
+        <w:spacing w:after="0" w:line="360" w:lineRule="auto"/>
+        <w:rPr>
+          <w:rFonts w:ascii="Arial" w:hAnsi="Arial" w:cs="Arial"/>
+          <w:sz w:val="20"/>
+          <w:szCs w:val="20"/>
         </w:rPr>
       </w:pPr>
       <w:r>
         <w:rPr>
           <w:rFonts w:ascii="Arial" w:hAnsi="Arial" w:cs="Arial"/>
+          <w:sz w:val="20"/>
+          <w:szCs w:val="20"/>
         </w:rPr>
         <w:t>Fysiikka</w:t>
       </w:r>
       <w:r>
         <w:rPr>
           <w:rFonts w:ascii="Arial" w:hAnsi="Arial" w:cs="Arial"/>
+          <w:sz w:val="20"/>
+          <w:szCs w:val="20"/>
         </w:rPr>
         <w:tab/>
-      </w:r>
-      <w:r>
-        <w:rPr>
-          <w:rFonts w:ascii="Arial" w:hAnsi="Arial" w:cs="Arial"/>
-        </w:rPr>
-        <w:t>[ALIGN]</w:t>
+        <w:t xml:space="preserve"> </w:t>
+      </w:r>
+      <w:r>
+        <w:rPr>
+          <w:rFonts w:ascii="Arial" w:hAnsi="Arial" w:cs="Arial"/>
+          <w:sz w:val="20"/>
+          <w:szCs w:val="20"/>
+        </w:rPr>
+        <w:t>1</w:t>
+      </w:r>
+      <w:r>
+        <w:rPr>
+          <w:rFonts w:ascii="Arial" w:hAnsi="Arial" w:cs="Arial"/>
+          <w:sz w:val="20"/>
+          <w:szCs w:val="20"/>
+        </w:rPr>
+        <w:t xml:space="preserve"> </w:t>
+      </w:r>
+      <w:proofErr w:type="spellStart"/>
+      <w:r>
+        <w:rPr>
+          <w:rFonts w:ascii="Arial" w:hAnsi="Arial" w:cs="Arial"/>
+          <w:sz w:val="20"/>
+          <w:szCs w:val="20"/>
+        </w:rPr>
+        <w:t>vvt</w:t>
+      </w:r>
+      <w:proofErr w:type="spellEnd"/>
+      <w:r>
+        <w:rPr>
+          <w:rFonts w:ascii="Arial" w:hAnsi="Arial" w:cs="Arial"/>
+          <w:sz w:val="20"/>
+          <w:szCs w:val="20"/>
+        </w:rPr>
+        <w:tab/>
+        <w:t xml:space="preserve"> [ALIGN]</w:t>
       </w:r>
     </w:p>
     <w:p>
       <w:pPr>
         <w:tabs>
-          <w:tab w:val="left" w:pos="8134"/>
+          <w:tab w:val="left" w:pos="4111"/>
+          <w:tab w:val="left" w:pos="7938"/>
         </w:tabs>
-        <w:rPr>
-          <w:rFonts w:ascii="Arial" w:hAnsi="Arial" w:cs="Arial"/>
+        <w:spacing w:after="0" w:line="360" w:lineRule="auto"/>
+        <w:rPr>
+          <w:rFonts w:ascii="Arial" w:hAnsi="Arial" w:cs="Arial"/>
+          <w:sz w:val="20"/>
+          <w:szCs w:val="20"/>
         </w:rPr>
       </w:pPr>
       <w:r>
         <w:rPr>
           <w:rFonts w:ascii="Arial" w:hAnsi="Arial" w:cs="Arial"/>
+          <w:sz w:val="20"/>
+          <w:szCs w:val="20"/>
         </w:rPr>
         <w:t>Kemia</w:t>
       </w:r>
       <w:r>
         <w:rPr>
           <w:rFonts w:ascii="Arial" w:hAnsi="Arial" w:cs="Arial"/>
+          <w:sz w:val="20"/>
+          <w:szCs w:val="20"/>
         </w:rPr>
         <w:tab/>
-        <w:t>[ALIGN]</w:t>
+        <w:t xml:space="preserve"> </w:t>
+      </w:r>
+      <w:r>
+        <w:rPr>
+          <w:rFonts w:ascii="Arial" w:hAnsi="Arial" w:cs="Arial"/>
+          <w:sz w:val="20"/>
+          <w:szCs w:val="20"/>
+        </w:rPr>
+        <w:t>1</w:t>
+      </w:r>
+      <w:r>
+        <w:rPr>
+          <w:rFonts w:ascii="Arial" w:hAnsi="Arial" w:cs="Arial"/>
+          <w:sz w:val="20"/>
+          <w:szCs w:val="20"/>
+        </w:rPr>
+        <w:t xml:space="preserve"> </w:t>
+      </w:r>
+      <w:proofErr w:type="spellStart"/>
+      <w:r>
+        <w:rPr>
+          <w:rFonts w:ascii="Arial" w:hAnsi="Arial" w:cs="Arial"/>
+          <w:sz w:val="20"/>
+          <w:szCs w:val="20"/>
+        </w:rPr>
+        <w:t>vvt</w:t>
+      </w:r>
+      <w:proofErr w:type="spellEnd"/>
+      <w:r>
+        <w:rPr>
+          <w:rFonts w:ascii="Arial" w:hAnsi="Arial" w:cs="Arial"/>
+          <w:sz w:val="20"/>
+          <w:szCs w:val="20"/>
+        </w:rPr>
+        <w:tab/>
+        <w:t xml:space="preserve"> [ALIGN]</w:t>
       </w:r>
     </w:p>
     <w:p>
       <w:pPr>
         <w:tabs>
-          <w:tab w:val="left" w:pos="8134"/>
+          <w:tab w:val="left" w:pos="4111"/>
+          <w:tab w:val="left" w:pos="7938"/>
         </w:tabs>
-        <w:rPr>
-          <w:rFonts w:ascii="Arial" w:hAnsi="Arial" w:cs="Arial"/>
+        <w:spacing w:after="0" w:line="360" w:lineRule="auto"/>
+        <w:rPr>
+          <w:rFonts w:ascii="Arial" w:hAnsi="Arial" w:cs="Arial"/>
+          <w:sz w:val="20"/>
+          <w:szCs w:val="20"/>
         </w:rPr>
       </w:pPr>
       <w:r>
         <w:rPr>
           <w:rFonts w:ascii="Arial" w:hAnsi="Arial" w:cs="Arial"/>
+          <w:sz w:val="20"/>
+          <w:szCs w:val="20"/>
         </w:rPr>
         <w:t>Terveystieto</w:t>
       </w:r>
       <w:r>
         <w:rPr>
           <w:rFonts w:ascii="Arial" w:hAnsi="Arial" w:cs="Arial"/>
+          <w:sz w:val="20"/>
+          <w:szCs w:val="20"/>
         </w:rPr>
         <w:tab/>
-        <w:t>[ALIGN]</w:t>
+        <w:t xml:space="preserve"> </w:t>
+      </w:r>
+      <w:r>
+        <w:rPr>
+          <w:rFonts w:ascii="Arial" w:hAnsi="Arial" w:cs="Arial"/>
+          <w:sz w:val="20"/>
+          <w:szCs w:val="20"/>
+        </w:rPr>
+        <w:t>0,5</w:t>
+      </w:r>
+      <w:r>
+        <w:rPr>
+          <w:rFonts w:ascii="Arial" w:hAnsi="Arial" w:cs="Arial"/>
+          <w:sz w:val="20"/>
+          <w:szCs w:val="20"/>
+        </w:rPr>
+        <w:t xml:space="preserve"> </w:t>
+      </w:r>
+      <w:proofErr w:type="spellStart"/>
+      <w:r>
+        <w:rPr>
+          <w:rFonts w:ascii="Arial" w:hAnsi="Arial" w:cs="Arial"/>
+          <w:sz w:val="20"/>
+          <w:szCs w:val="20"/>
+        </w:rPr>
+        <w:t>vvt</w:t>
+      </w:r>
+      <w:proofErr w:type="spellEnd"/>
+      <w:r>
+        <w:rPr>
+          <w:rFonts w:ascii="Arial" w:hAnsi="Arial" w:cs="Arial"/>
+          <w:sz w:val="20"/>
+          <w:szCs w:val="20"/>
+        </w:rPr>
+        <w:tab/>
+        <w:t xml:space="preserve"> [ALIGN]</w:t>
       </w:r>
     </w:p>
     <w:p>
       <w:pPr>
         <w:tabs>
-          <w:tab w:val="left" w:pos="8134"/>
+          <w:tab w:val="left" w:pos="4111"/>
+          <w:tab w:val="left" w:pos="7938"/>
         </w:tabs>
-        <w:rPr>
-          <w:rFonts w:ascii="Arial" w:hAnsi="Arial" w:cs="Arial"/>
+        <w:spacing w:after="0" w:line="360" w:lineRule="auto"/>
+        <w:rPr>
+          <w:rFonts w:ascii="Arial" w:hAnsi="Arial" w:cs="Arial"/>
+          <w:sz w:val="20"/>
+          <w:szCs w:val="20"/>
         </w:rPr>
       </w:pPr>
       <w:r>
         <w:rPr>
           <w:rFonts w:ascii="Arial" w:hAnsi="Arial" w:cs="Arial"/>
-        </w:rPr>
-        <w:t>Uskonto/elämänkatsomustieto</w:t>
-      </w:r>
-      <w:r>
-        <w:rPr>
-          <w:rFonts w:ascii="Arial" w:hAnsi="Arial" w:cs="Arial"/>
+          <w:sz w:val="20"/>
+          <w:szCs w:val="20"/>
+        </w:rPr>
+        <w:t>Uskonto/Elämänkatsomustieto</w:t>
+      </w:r>
+      <w:r>
+        <w:rPr>
+          <w:rFonts w:ascii="Arial" w:hAnsi="Arial" w:cs="Arial"/>
+          <w:sz w:val="20"/>
+          <w:szCs w:val="20"/>
         </w:rPr>
         <w:tab/>
-        <w:t>[ALIGN]</w:t>
+        <w:t xml:space="preserve"> </w:t>
+      </w:r>
+      <w:r>
+        <w:rPr>
+          <w:rFonts w:ascii="Arial" w:hAnsi="Arial" w:cs="Arial"/>
+          <w:sz w:val="20"/>
+          <w:szCs w:val="20"/>
+        </w:rPr>
+        <w:t>0,5</w:t>
+      </w:r>
+      <w:r>
+        <w:rPr>
+          <w:rFonts w:ascii="Arial" w:hAnsi="Arial" w:cs="Arial"/>
+          <w:sz w:val="20"/>
+          <w:szCs w:val="20"/>
+        </w:rPr>
+        <w:t xml:space="preserve"> </w:t>
+      </w:r>
+      <w:proofErr w:type="spellStart"/>
+      <w:r>
+        <w:rPr>
+          <w:rFonts w:ascii="Arial" w:hAnsi="Arial" w:cs="Arial"/>
+          <w:sz w:val="20"/>
+          <w:szCs w:val="20"/>
+        </w:rPr>
+        <w:t>vvt</w:t>
+      </w:r>
+      <w:proofErr w:type="spellEnd"/>
+      <w:r>
+        <w:rPr>
+          <w:rFonts w:ascii="Arial" w:hAnsi="Arial" w:cs="Arial"/>
+          <w:sz w:val="20"/>
+          <w:szCs w:val="20"/>
+        </w:rPr>
+        <w:tab/>
+        <w:t xml:space="preserve"> [ALIGN]</w:t>
       </w:r>
     </w:p>
     <w:p>
       <w:pPr>
         <w:tabs>
-          <w:tab w:val="left" w:pos="8134"/>
+          <w:tab w:val="left" w:pos="4111"/>
+          <w:tab w:val="left" w:pos="7938"/>
         </w:tabs>
-        <w:rPr>
-          <w:rFonts w:ascii="Arial" w:hAnsi="Arial" w:cs="Arial"/>
+        <w:spacing w:after="0" w:line="360" w:lineRule="auto"/>
+        <w:rPr>
+          <w:rFonts w:ascii="Arial" w:hAnsi="Arial" w:cs="Arial"/>
+          <w:sz w:val="20"/>
+          <w:szCs w:val="20"/>
         </w:rPr>
       </w:pPr>
       <w:r>
         <w:rPr>
           <w:rFonts w:ascii="Arial" w:hAnsi="Arial" w:cs="Arial"/>
+          <w:sz w:val="20"/>
+          <w:szCs w:val="20"/>
         </w:rPr>
         <w:t>Yhteiskuntaoppi</w:t>
       </w:r>
       <w:r>
         <w:rPr>
           <w:rFonts w:ascii="Arial" w:hAnsi="Arial" w:cs="Arial"/>
+          <w:sz w:val="20"/>
+          <w:szCs w:val="20"/>
         </w:rPr>
         <w:tab/>
-        <w:t>[ALIGN]</w:t>
-      </w:r>
+        <w:t xml:space="preserve"> </w:t>
+      </w:r>
+      <w:r>
+        <w:rPr>
+          <w:rFonts w:ascii="Arial" w:hAnsi="Arial" w:cs="Arial"/>
+          <w:sz w:val="20"/>
+          <w:szCs w:val="20"/>
+        </w:rPr>
+        <w:t>1,5</w:t>
+      </w:r>
+      <w:r>
+        <w:rPr>
+          <w:rFonts w:ascii="Arial" w:hAnsi="Arial" w:cs="Arial"/>
+          <w:sz w:val="20"/>
+          <w:szCs w:val="20"/>
+        </w:rPr>
+        <w:t xml:space="preserve"> </w:t>
+      </w:r>
+      <w:proofErr w:type="spellStart"/>
+      <w:r>
+        <w:rPr>
+          <w:rFonts w:ascii="Arial" w:hAnsi="Arial" w:cs="Arial"/>
+          <w:sz w:val="20"/>
+          <w:szCs w:val="20"/>
+        </w:rPr>
+        <w:t>vvt</w:t>
+      </w:r>
+      <w:proofErr w:type="spellEnd"/>
+      <w:r>
+        <w:rPr>
+          <w:rFonts w:ascii="Arial" w:hAnsi="Arial" w:cs="Arial"/>
+          <w:sz w:val="20"/>
+          <w:szCs w:val="20"/>
+        </w:rPr>
+        <w:tab/>
+        <w:t xml:space="preserve"> [ALIGN]</w:t>
+      </w:r>
+    </w:p>
+    <w:p>
+      <w:pPr>
+        <w:tabs>
+          <w:tab w:val="left" w:pos="4111"/>
+          <w:tab w:val="left" w:pos="7938"/>
+        </w:tabs>
+        <w:spacing w:after="0" w:line="360" w:lineRule="auto"/>
+        <w:rPr>
+          <w:rFonts w:ascii="Arial" w:hAnsi="Arial" w:cs="Arial"/>
+          <w:sz w:val="20"/>
+          <w:szCs w:val="20"/>
+        </w:rPr>
+      </w:pPr>
+      <w:r>
+        <w:rPr>
+          <w:rFonts w:ascii="Arial" w:hAnsi="Arial" w:cs="Arial"/>
+          <w:sz w:val="20"/>
+          <w:szCs w:val="20"/>
+        </w:rPr>
+        <w:t>Liikunta</w:t>
+      </w:r>
+      <w:r>
+        <w:rPr>
+          <w:rFonts w:ascii="Arial" w:hAnsi="Arial" w:cs="Arial"/>
+          <w:sz w:val="20"/>
+          <w:szCs w:val="20"/>
+        </w:rPr>
+        <w:tab/>
+        <w:t xml:space="preserve"> </w:t>
+      </w:r>
+      <w:r>
+        <w:rPr>
+          <w:rFonts w:ascii="Arial" w:hAnsi="Arial" w:cs="Arial"/>
+          <w:sz w:val="20"/>
+          <w:szCs w:val="20"/>
+        </w:rPr>
+        <w:t>1</w:t>
+      </w:r>
+      <w:r>
+        <w:rPr>
+          <w:rFonts w:ascii="Arial" w:hAnsi="Arial" w:cs="Arial"/>
+          <w:sz w:val="20"/>
+          <w:szCs w:val="20"/>
+        </w:rPr>
+        <w:t xml:space="preserve"> </w:t>
+      </w:r>
+      <w:proofErr w:type="spellStart"/>
+      <w:r>
+        <w:rPr>
+          <w:rFonts w:ascii="Arial" w:hAnsi="Arial" w:cs="Arial"/>
+          <w:sz w:val="20"/>
+          <w:szCs w:val="20"/>
+        </w:rPr>
+        <w:t>vvt</w:t>
+      </w:r>
+      <w:proofErr w:type="spellEnd"/>
+      <w:r>
+        <w:rPr>
+          <w:rFonts w:ascii="Arial" w:hAnsi="Arial" w:cs="Arial"/>
+          <w:sz w:val="20"/>
+          <w:szCs w:val="20"/>
+        </w:rPr>
+        <w:tab/>
+        <w:t xml:space="preserve"> [ALIGN]</w:t>
+      </w:r>
+    </w:p>
+    <w:p>
+      <w:pPr>
+        <w:tabs>
+          <w:tab w:val="left" w:pos="4111"/>
+          <w:tab w:val="left" w:pos="7938"/>
+        </w:tabs>
+        <w:spacing w:after="0" w:line="360" w:lineRule="auto"/>
+        <w:rPr>
+          <w:rFonts w:ascii="Arial" w:hAnsi="Arial" w:cs="Arial"/>
+          <w:sz w:val="20"/>
+          <w:szCs w:val="20"/>
+        </w:rPr>
+      </w:pPr>
+    </w:p>
+    <w:p>
+      <w:pPr>
+        <w:tabs>
+          <w:tab w:val="left" w:pos="4111"/>
+          <w:tab w:val="left" w:pos="7938"/>
+        </w:tabs>
+        <w:spacing w:line="360" w:lineRule="auto"/>
+        <w:rPr>
+          <w:rFonts w:ascii="Arial" w:hAnsi="Arial" w:cs="Arial"/>
+          <w:sz w:val="20"/>
+          <w:szCs w:val="20"/>
+        </w:rPr>
+      </w:pPr>
+    </w:p>
+    <w:p>
+      <w:pPr>
+        <w:tabs>
+          <w:tab w:val="left" w:pos="4111"/>
+          <w:tab w:val="left" w:pos="7938"/>
+        </w:tabs>
+        <w:rPr>
+          <w:rFonts w:ascii="Arial" w:hAnsi="Arial" w:cs="Arial"/>
+          <w:sz w:val="20"/>
+          <w:szCs w:val="20"/>
+        </w:rPr>
+      </w:pPr>
     </w:p>
     <w:sectPr>
       <w:pgSz w:w="11906" w:h="16838"/>
-      <w:pgMar w:top="1417" w:right="1134" w:bottom="1417" w:left="1134" w:header="708" w:footer="708" w:gutter="0"/>
+      <w:pgMar w:top="567" w:right="2268" w:bottom="720" w:left="794" w:header="709" w:footer="709" w:gutter="0"/>
       <w:cols w:space="708"/>
       <w:docGrid w:linePitch="360"/>
     </w:sectPr>
@@ -2829,6 +3489,7 @@
   <w:style w:type="paragraph" w:default="1" w:styleId="Normaali">
     <w:name w:val="Normal"/>
     <w:qFormat/>
+    <w:rsid w:val="0061184B"/>
   </w:style>
   <w:style w:type="character" w:default="1" w:styleId="Kappaleenoletusfontti">
     <w:name w:val="Default Paragraph Font"/>

</xml_diff>